<commit_message>
updated response to reviewer #3
</commit_message>
<xml_diff>
--- a/Submit/Frontier/ResponsetoReviewers/ReviewerNo3.docx
+++ b/Submit/Frontier/ResponsetoReviewers/ReviewerNo3.docx
@@ -1,6 +1,6 @@
 
 <file path=word/document.xml><?xml version="1.0" encoding="utf-8"?>
-<w:document xmlns:wpc="http://schemas.microsoft.com/office/word/2010/wordprocessingCanvas" xmlns:cx="http://schemas.microsoft.com/office/drawing/2014/chartex" xmlns:cx1="http://schemas.microsoft.com/office/drawing/2015/9/8/chartex" xmlns:cx2="http://schemas.microsoft.com/office/drawing/2015/10/21/chartex" xmlns:cx3="http://schemas.microsoft.com/office/drawing/2016/5/9/chartex" xmlns:cx4="http://schemas.microsoft.com/office/drawing/2016/5/10/chartex" xmlns:cx5="http://schemas.microsoft.com/office/drawing/2016/5/11/chartex" xmlns:cx6="http://schemas.microsoft.com/office/drawing/2016/5/12/chartex" xmlns:cx7="http://schemas.microsoft.com/office/drawing/2016/5/13/chartex" xmlns:cx8="http://schemas.microsoft.com/office/drawing/2016/5/14/chartex" xmlns:mc="http://schemas.openxmlformats.org/markup-compatibility/2006" xmlns:aink="http://schemas.microsoft.com/office/drawing/2016/ink" xmlns:am3d="http://schemas.microsoft.com/office/drawing/2017/model3d" xmlns:o="urn:schemas-microsoft-com:office:office" xmlns:r="http://schemas.openxmlformats.org/officeDocument/2006/relationships" xmlns:m="http://schemas.openxmlformats.org/officeDocument/2006/math" xmlns:v="urn:schemas-microsoft-com:vml" xmlns:wp14="http://schemas.microsoft.com/office/word/2010/wordprocessingDrawing" xmlns:wp="http://schemas.openxmlformats.org/drawingml/2006/wordprocessingDrawing" xmlns:w10="urn:schemas-microsoft-com:office:word" xmlns:w="http://schemas.openxmlformats.org/wordprocessingml/2006/main" xmlns:w14="http://schemas.microsoft.com/office/word/2010/wordml" xmlns:w15="http://schemas.microsoft.com/office/word/2012/wordml" xmlns:w16cex="http://schemas.microsoft.com/office/word/2018/wordml/cex" xmlns:w16cid="http://schemas.microsoft.com/office/word/2016/wordml/cid" xmlns:w16="http://schemas.microsoft.com/office/word/2018/wordml" xmlns:w16sdtdh="http://schemas.microsoft.com/office/word/2020/wordml/sdtdatahash" xmlns:w16se="http://schemas.microsoft.com/office/word/2015/wordml/symex" xmlns:wpg="http://schemas.microsoft.com/office/word/2010/wordprocessingGroup" xmlns:wpi="http://schemas.microsoft.com/office/word/2010/wordprocessingInk" xmlns:wne="http://schemas.microsoft.com/office/word/2006/wordml" xmlns:wps="http://schemas.microsoft.com/office/word/2010/wordprocessingShape" mc:Ignorable="w14 w15 w16se w16cid w16 w16cex w16sdtdh wp14">
+<w:document xmlns:wpc="http://schemas.microsoft.com/office/word/2010/wordprocessingCanvas" xmlns:cx="http://schemas.microsoft.com/office/drawing/2014/chartex" xmlns:cx1="http://schemas.microsoft.com/office/drawing/2015/9/8/chartex" xmlns:cx2="http://schemas.microsoft.com/office/drawing/2015/10/21/chartex" xmlns:cx3="http://schemas.microsoft.com/office/drawing/2016/5/9/chartex" xmlns:cx4="http://schemas.microsoft.com/office/drawing/2016/5/10/chartex" xmlns:cx5="http://schemas.microsoft.com/office/drawing/2016/5/11/chartex" xmlns:cx6="http://schemas.microsoft.com/office/drawing/2016/5/12/chartex" xmlns:cx7="http://schemas.microsoft.com/office/drawing/2016/5/13/chartex" xmlns:cx8="http://schemas.microsoft.com/office/drawing/2016/5/14/chartex" xmlns:mc="http://schemas.openxmlformats.org/markup-compatibility/2006" xmlns:aink="http://schemas.microsoft.com/office/drawing/2016/ink" xmlns:am3d="http://schemas.microsoft.com/office/drawing/2017/model3d" xmlns:o="urn:schemas-microsoft-com:office:office" xmlns:r="http://schemas.openxmlformats.org/officeDocument/2006/relationships" xmlns:m="http://schemas.openxmlformats.org/officeDocument/2006/math" xmlns:v="urn:schemas-microsoft-com:vml" xmlns:wp14="http://schemas.microsoft.com/office/word/2010/wordprocessingDrawing" xmlns:wp="http://schemas.openxmlformats.org/drawingml/2006/wordprocessingDrawing" xmlns:w10="urn:schemas-microsoft-com:office:word" xmlns:w="http://schemas.openxmlformats.org/wordprocessingml/2006/main" xmlns:w14="http://schemas.microsoft.com/office/word/2010/wordml" xmlns:w15="http://schemas.microsoft.com/office/word/2012/wordml" xmlns:w16cex="http://schemas.microsoft.com/office/word/2018/wordml/cex" xmlns:w16cid="http://schemas.microsoft.com/office/word/2016/wordml/cid" xmlns:w16="http://schemas.microsoft.com/office/word/2018/wordml" xmlns:w16se="http://schemas.microsoft.com/office/word/2015/wordml/symex" xmlns:wpg="http://schemas.microsoft.com/office/word/2010/wordprocessingGroup" xmlns:wpi="http://schemas.microsoft.com/office/word/2010/wordprocessingInk" xmlns:wne="http://schemas.microsoft.com/office/word/2006/wordml" xmlns:wps="http://schemas.microsoft.com/office/word/2010/wordprocessingShape" mc:Ignorable="w14 w15 w16se w16cid w16 w16cex wp14">
   <w:body>
     <w:p>
       <w:pPr>
@@ -122,7 +122,7 @@
     </w:p>
     <w:p>
       <w:pPr>
-        <w:pStyle w:val="a3"/>
+        <w:pStyle w:val="ListParagraph"/>
         <w:numPr>
           <w:ilvl w:val="0"/>
           <w:numId w:val="1"/>
@@ -142,8 +142,72 @@
           <w:u w:val="single"/>
           <w:lang w:eastAsia="ja-JP"/>
         </w:rPr>
-        <w:t>T</w:t>
-      </w:r>
+        <w:t>The limitations and strengths.</w:t>
+      </w:r>
+    </w:p>
+    <w:p>
+      <w:pPr>
+        <w:rPr>
+          <w:rFonts w:eastAsiaTheme="minorEastAsia"/>
+          <w:lang w:eastAsia="ja-JP"/>
+        </w:rPr>
+      </w:pPr>
+      <w:r>
+        <w:rPr>
+          <w:rFonts w:eastAsiaTheme="minorEastAsia"/>
+          <w:lang w:eastAsia="ja-JP"/>
+        </w:rPr>
+        <w:t>Unable to determine strengths at this time.</w:t>
+      </w:r>
+      <w:r>
+        <w:rPr>
+          <w:rFonts w:eastAsiaTheme="minorEastAsia"/>
+          <w:lang w:eastAsia="ja-JP"/>
+        </w:rPr>
+        <w:br/>
+        <w:t xml:space="preserve">Weakness include very </w:t>
+      </w:r>
+      <w:proofErr w:type="gramStart"/>
+      <w:r>
+        <w:rPr>
+          <w:rFonts w:eastAsiaTheme="minorEastAsia"/>
+          <w:lang w:eastAsia="ja-JP"/>
+        </w:rPr>
+        <w:t>poor quality</w:t>
+      </w:r>
+      <w:proofErr w:type="gramEnd"/>
+      <w:r>
+        <w:rPr>
+          <w:rFonts w:eastAsiaTheme="minorEastAsia"/>
+          <w:lang w:eastAsia="ja-JP"/>
+        </w:rPr>
+        <w:t xml:space="preserve"> plots, and more information on how CA works.</w:t>
+      </w:r>
+      <w:r>
+        <w:rPr>
+          <w:rFonts w:eastAsiaTheme="minorEastAsia"/>
+          <w:lang w:eastAsia="ja-JP"/>
+        </w:rPr>
+        <w:br/>
+        <w:t>Please see details in the next section</w:t>
+      </w:r>
+    </w:p>
+    <w:p>
+      <w:pPr>
+        <w:rPr>
+          <w:rFonts w:eastAsiaTheme="minorEastAsia"/>
+          <w:lang w:eastAsia="ja-JP"/>
+        </w:rPr>
+      </w:pPr>
+      <w:bookmarkStart w:id="0" w:name="OLE_LINK11"/>
+      <w:bookmarkStart w:id="1" w:name="OLE_LINK12"/>
+    </w:p>
+    <w:p>
+      <w:pPr>
+        <w:rPr>
+          <w:lang w:eastAsia="ja-JP"/>
+        </w:rPr>
+      </w:pPr>
       <w:r>
         <w:rPr>
           <w:b/>
@@ -151,63 +215,6 @@
           <w:u w:val="single"/>
           <w:lang w:eastAsia="ja-JP"/>
         </w:rPr>
-        <w:t>he limitations and strengths.</w:t>
-      </w:r>
-    </w:p>
-    <w:p>
-      <w:pPr>
-        <w:rPr>
-          <w:rFonts w:eastAsiaTheme="minorEastAsia"/>
-          <w:lang w:eastAsia="ja-JP"/>
-        </w:rPr>
-      </w:pPr>
-      <w:r>
-        <w:rPr>
-          <w:rFonts w:eastAsiaTheme="minorEastAsia"/>
-          <w:lang w:eastAsia="ja-JP"/>
-        </w:rPr>
-        <w:t>Unable to determine strengths at this time.</w:t>
-      </w:r>
-      <w:r>
-        <w:rPr>
-          <w:rFonts w:eastAsiaTheme="minorEastAsia"/>
-          <w:lang w:eastAsia="ja-JP"/>
-        </w:rPr>
-        <w:br/>
-        <w:t>Weakness include very poor quality plots, and more information on how CA works.</w:t>
-      </w:r>
-      <w:r>
-        <w:rPr>
-          <w:rFonts w:eastAsiaTheme="minorEastAsia"/>
-          <w:lang w:eastAsia="ja-JP"/>
-        </w:rPr>
-        <w:br/>
-        <w:t>Please see details in the next section</w:t>
-      </w:r>
-    </w:p>
-    <w:p>
-      <w:pPr>
-        <w:rPr>
-          <w:rFonts w:eastAsiaTheme="minorEastAsia"/>
-          <w:lang w:eastAsia="ja-JP"/>
-        </w:rPr>
-      </w:pPr>
-      <w:bookmarkStart w:id="0" w:name="OLE_LINK11"/>
-      <w:bookmarkStart w:id="1" w:name="OLE_LINK12"/>
-    </w:p>
-    <w:p>
-      <w:pPr>
-        <w:rPr>
-          <w:lang w:eastAsia="ja-JP"/>
-        </w:rPr>
-      </w:pPr>
-      <w:r>
-        <w:rPr>
-          <w:b/>
-          <w:bCs/>
-          <w:u w:val="single"/>
-          <w:lang w:eastAsia="ja-JP"/>
-        </w:rPr>
         <w:t xml:space="preserve">RESPONSE: </w:t>
       </w:r>
       <w:bookmarkEnd w:id="0"/>
@@ -260,29 +267,64 @@
           <w:rFonts w:eastAsiaTheme="minorEastAsia"/>
           <w:lang w:eastAsia="ja-JP"/>
         </w:rPr>
-        <w:t xml:space="preserve">, F., et al [1] or with more technique details </w:t>
-      </w:r>
-    </w:p>
-    <w:p>
-      <w:pPr>
-        <w:rPr>
-          <w:rFonts w:eastAsiaTheme="minorEastAsia"/>
-          <w:lang w:eastAsia="ja-JP"/>
-        </w:rPr>
-      </w:pPr>
-    </w:p>
-    <w:p>
-      <w:pPr>
+        <w:t>, F., et al [1] or more techni</w:t>
+      </w:r>
+      <w:r>
+        <w:rPr>
+          <w:rFonts w:eastAsiaTheme="minorEastAsia"/>
+          <w:lang w:eastAsia="ja-JP"/>
+        </w:rPr>
+        <w:t>cal</w:t>
+      </w:r>
+      <w:r>
+        <w:rPr>
+          <w:rFonts w:eastAsiaTheme="minorEastAsia"/>
+          <w:lang w:eastAsia="ja-JP"/>
+        </w:rPr>
+        <w:t xml:space="preserve"> details</w:t>
+      </w:r>
+      <w:r>
+        <w:rPr>
+          <w:rFonts w:eastAsiaTheme="minorEastAsia"/>
+          <w:lang w:eastAsia="ja-JP"/>
+        </w:rPr>
+        <w:t xml:space="preserve"> are referred to</w:t>
+      </w:r>
+      <w:r>
+        <w:rPr>
+          <w:rFonts w:eastAsiaTheme="minorEastAsia"/>
+          <w:lang w:eastAsia="ja-JP"/>
+        </w:rPr>
+        <w:t xml:space="preserve"> the textbook by Greenacre, M. [2]</w:t>
+      </w:r>
+      <w:r>
+        <w:rPr>
+          <w:rFonts w:eastAsiaTheme="minorEastAsia"/>
+          <w:lang w:eastAsia="ja-JP"/>
+        </w:rPr>
+        <w:t xml:space="preserve"> We provided more detailed explanation of how CA works in the response to your next comment as well as in the current revised manuscript. </w:t>
+      </w:r>
+    </w:p>
+    <w:p>
+      <w:pPr>
+        <w:rPr>
+          <w:rFonts w:eastAsiaTheme="minorEastAsia"/>
+          <w:lang w:eastAsia="ja-JP"/>
+        </w:rPr>
+      </w:pPr>
+    </w:p>
+    <w:p>
+      <w:pPr>
+        <w:rPr>
+          <w:rFonts w:eastAsiaTheme="minorEastAsia"/>
+          <w:lang w:eastAsia="ja-JP"/>
+        </w:rPr>
+      </w:pPr>
+      <w:r>
         <w:rPr>
           <w:rFonts w:eastAsiaTheme="minorEastAsia" w:hint="eastAsia"/>
           <w:lang w:eastAsia="ja-JP"/>
         </w:rPr>
-      </w:pPr>
-      <w:r>
-        <w:rPr>
-          <w:rFonts w:eastAsiaTheme="minorEastAsia" w:hint="eastAsia"/>
-          <w:lang w:eastAsia="ja-JP"/>
-        </w:rPr>
         <w:t>[</w:t>
       </w:r>
       <w:r>
@@ -328,13 +370,53 @@
     <w:p>
       <w:pPr>
         <w:rPr>
+          <w:rFonts w:eastAsiaTheme="minorEastAsia"/>
+          <w:lang w:eastAsia="ja-JP"/>
+        </w:rPr>
+      </w:pPr>
+      <w:r>
+        <w:rPr>
+          <w:rFonts w:eastAsiaTheme="minorEastAsia"/>
+          <w:lang w:eastAsia="ja-JP"/>
+        </w:rPr>
+        <w:t xml:space="preserve">[2] </w:t>
+      </w:r>
+      <w:proofErr w:type="spellStart"/>
+      <w:proofErr w:type="gramStart"/>
+      <w:r>
+        <w:rPr>
+          <w:rFonts w:eastAsiaTheme="minorEastAsia"/>
+          <w:lang w:eastAsia="ja-JP"/>
+        </w:rPr>
+        <w:t>Greenacre,M</w:t>
+      </w:r>
+      <w:proofErr w:type="spellEnd"/>
+      <w:r>
+        <w:rPr>
+          <w:rFonts w:eastAsiaTheme="minorEastAsia"/>
+          <w:lang w:eastAsia="ja-JP"/>
+        </w:rPr>
+        <w:t>.</w:t>
+      </w:r>
+      <w:proofErr w:type="gramEnd"/>
+      <w:r>
+        <w:rPr>
+          <w:rFonts w:eastAsiaTheme="minorEastAsia"/>
+          <w:lang w:eastAsia="ja-JP"/>
+        </w:rPr>
+        <w:t xml:space="preserve"> (2017) Correspondence analysis in practice Chapman and Hall, New York.</w:t>
+      </w:r>
+    </w:p>
+    <w:p>
+      <w:pPr>
+        <w:rPr>
           <w:rFonts w:eastAsia="DengXian"/>
         </w:rPr>
       </w:pPr>
     </w:p>
     <w:p>
       <w:pPr>
-        <w:pStyle w:val="a3"/>
+        <w:pStyle w:val="ListParagraph"/>
         <w:numPr>
           <w:ilvl w:val="0"/>
           <w:numId w:val="1"/>
@@ -354,8 +436,59 @@
           <w:u w:val="single"/>
           <w:lang w:eastAsia="ja-JP"/>
         </w:rPr>
-        <w:t>C</w:t>
-      </w:r>
+        <w:t>Comment on the methods, results and data interpretation. If there are any objective errors, or if the conclusions are not supported, you should detail your concerns.</w:t>
+      </w:r>
+    </w:p>
+    <w:p>
+      <w:pPr>
+        <w:pStyle w:val="ListParagraph"/>
+        <w:ind w:leftChars="0" w:left="360"/>
+        <w:rPr>
+          <w:rFonts w:eastAsiaTheme="minorEastAsia"/>
+          <w:lang w:eastAsia="ja-JP"/>
+        </w:rPr>
+      </w:pPr>
+      <w:r>
+        <w:rPr>
+          <w:rFonts w:eastAsiaTheme="minorEastAsia"/>
+          <w:lang w:eastAsia="ja-JP"/>
+        </w:rPr>
+        <w:t>Methods: Although I am familiar with principal components analysis, CA appears to be quite different from PCA in that the 1st two factors are not interpreted. Or are they? Also, having researched some of the CA techniques, I think a table showing the times of eating and the foods should be made, perhaps as a supplementary table.</w:t>
+      </w:r>
+      <w:r>
+        <w:rPr>
+          <w:rFonts w:eastAsiaTheme="minorEastAsia"/>
+          <w:lang w:eastAsia="ja-JP"/>
+        </w:rPr>
+        <w:br/>
+      </w:r>
+      <w:r>
+        <w:rPr>
+          <w:rFonts w:eastAsiaTheme="minorEastAsia"/>
+          <w:lang w:eastAsia="ja-JP"/>
+        </w:rPr>
+        <w:br/>
+        <w:t>Tables and Figures: The figures are incredibly hard to read. Because of this, I cannot follow the results/manuscript.</w:t>
+      </w:r>
+    </w:p>
+    <w:p>
+      <w:pPr>
+        <w:pStyle w:val="ListParagraph"/>
+        <w:ind w:leftChars="0" w:left="360"/>
+        <w:rPr>
+          <w:rFonts w:eastAsiaTheme="minorEastAsia"/>
+          <w:lang w:eastAsia="ja-JP"/>
+        </w:rPr>
+      </w:pPr>
+    </w:p>
+    <w:p>
+      <w:pPr>
+        <w:pStyle w:val="ListParagraph"/>
+        <w:ind w:leftChars="0" w:left="360"/>
+        <w:rPr>
+          <w:lang w:eastAsia="ja-JP"/>
+        </w:rPr>
+      </w:pPr>
       <w:r>
         <w:rPr>
           <w:b/>
@@ -363,54 +496,390 @@
           <w:u w:val="single"/>
           <w:lang w:eastAsia="ja-JP"/>
         </w:rPr>
-        <w:t>omment on the methods, results and data interpretation. If there are any objective errors, or if the conclusions are not supported, you should detail your concerns.</w:t>
-      </w:r>
-    </w:p>
-    <w:p>
-      <w:pPr>
-        <w:pStyle w:val="a3"/>
+        <w:t>RESPONSE:</w:t>
+      </w:r>
+      <w:r>
+        <w:rPr>
+          <w:lang w:eastAsia="ja-JP"/>
+        </w:rPr>
+        <w:t xml:space="preserve"> </w:t>
+      </w:r>
+      <w:r>
+        <w:rPr>
+          <w:lang w:eastAsia="ja-JP"/>
+        </w:rPr>
+        <w:t xml:space="preserve"> CA is a statistical technique to explore relationships between categorical variables in a two-dimensional contingency table. </w:t>
+      </w:r>
+      <w:r>
+        <w:rPr>
+          <w:lang w:eastAsia="ja-JP"/>
+        </w:rPr>
+        <w:t xml:space="preserve">In the current analysis </w:t>
+      </w:r>
+      <w:r>
+        <w:rPr>
+          <w:lang w:eastAsia="ja-JP"/>
+        </w:rPr>
+        <w:t>context,</w:t>
+      </w:r>
+      <w:r>
+        <w:rPr>
+          <w:lang w:eastAsia="ja-JP"/>
+        </w:rPr>
+        <w:t xml:space="preserve"> </w:t>
+      </w:r>
+      <w:r>
+        <w:rPr>
+          <w:lang w:eastAsia="ja-JP"/>
+        </w:rPr>
+        <w:t>we use</w:t>
+      </w:r>
+      <w:r>
+        <w:rPr>
+          <w:lang w:eastAsia="ja-JP"/>
+        </w:rPr>
+        <w:t>d</w:t>
+      </w:r>
+      <w:r>
+        <w:rPr>
+          <w:lang w:eastAsia="ja-JP"/>
+        </w:rPr>
+        <w:t xml:space="preserve"> it as a tool to visually depict food groups (and time </w:t>
+      </w:r>
+      <w:r>
+        <w:rPr>
+          <w:lang w:eastAsia="ja-JP"/>
+        </w:rPr>
+        <w:t>of</w:t>
+      </w:r>
+      <w:r>
+        <w:rPr>
+          <w:lang w:eastAsia="ja-JP"/>
+        </w:rPr>
+        <w:t xml:space="preserve"> consum</w:t>
+      </w:r>
+      <w:r>
+        <w:rPr>
+          <w:lang w:eastAsia="ja-JP"/>
+        </w:rPr>
+        <w:t>ption</w:t>
+      </w:r>
+      <w:r>
+        <w:rPr>
+          <w:lang w:eastAsia="ja-JP"/>
+        </w:rPr>
+        <w:t xml:space="preserve">) that have a similar or differed “profile”, that is the relative frequency of the consumption of one food across different time in the day (or, symmetrically, the relative frequency of consumption of different foods at </w:t>
+      </w:r>
+      <w:r>
+        <w:rPr>
+          <w:lang w:eastAsia="ja-JP"/>
+        </w:rPr>
+        <w:t xml:space="preserve">one </w:t>
+      </w:r>
+      <w:r>
+        <w:rPr>
+          <w:lang w:eastAsia="ja-JP"/>
+        </w:rPr>
+        <w:t>specific time period</w:t>
+      </w:r>
+      <w:r>
+        <w:rPr>
+          <w:lang w:eastAsia="ja-JP"/>
+        </w:rPr>
+        <w:t>)</w:t>
+      </w:r>
+      <w:r>
+        <w:rPr>
+          <w:lang w:eastAsia="ja-JP"/>
+        </w:rPr>
+        <w:t xml:space="preserve">. </w:t>
+      </w:r>
+      <w:r>
+        <w:rPr>
+          <w:lang w:eastAsia="ja-JP"/>
+        </w:rPr>
+        <w:t>A simple example is that if</w:t>
+      </w:r>
+      <w:r>
+        <w:rPr>
+          <w:lang w:eastAsia="ja-JP"/>
+        </w:rPr>
+        <w:t xml:space="preserve"> about</w:t>
+      </w:r>
+      <w:r>
+        <w:rPr>
+          <w:lang w:eastAsia="ja-JP"/>
+        </w:rPr>
+        <w:t xml:space="preserve"> </w:t>
+      </w:r>
+      <w:r>
+        <w:rPr>
+          <w:lang w:eastAsia="ja-JP"/>
+        </w:rPr>
+        <w:t xml:space="preserve">77.8% of </w:t>
+      </w:r>
+      <w:r>
+        <w:rPr>
+          <w:lang w:eastAsia="ja-JP"/>
+        </w:rPr>
+        <w:t>all</w:t>
+      </w:r>
+      <w:r>
+        <w:rPr>
+          <w:lang w:eastAsia="ja-JP"/>
+        </w:rPr>
+        <w:t xml:space="preserve"> foods were consumed during the day time (earlier than </w:t>
+      </w:r>
+      <w:r>
+        <w:rPr>
+          <w:lang w:eastAsia="ja-JP"/>
+        </w:rPr>
+        <w:t xml:space="preserve">8 pm), </w:t>
+      </w:r>
+      <w:r>
+        <w:rPr>
+          <w:lang w:eastAsia="ja-JP"/>
+        </w:rPr>
+        <w:t xml:space="preserve">but </w:t>
+      </w:r>
+      <w:r>
+        <w:rPr>
+          <w:lang w:eastAsia="ja-JP"/>
+        </w:rPr>
+        <w:t xml:space="preserve">only </w:t>
+      </w:r>
+      <w:r>
+        <w:rPr>
+          <w:lang w:eastAsia="ja-JP"/>
+        </w:rPr>
+        <w:t>23.5</w:t>
+      </w:r>
+      <w:r>
+        <w:rPr>
+          <w:lang w:eastAsia="ja-JP"/>
+        </w:rPr>
+        <w:t>% of bee</w:t>
+      </w:r>
+      <w:r>
+        <w:rPr>
+          <w:lang w:eastAsia="ja-JP"/>
+        </w:rPr>
+        <w:t xml:space="preserve">r </w:t>
+      </w:r>
+      <w:r>
+        <w:rPr>
+          <w:lang w:eastAsia="ja-JP"/>
+        </w:rPr>
+        <w:t xml:space="preserve">consumption were recorded during the day time, then we say beer has a time “profile” different from </w:t>
+      </w:r>
+      <w:r>
+        <w:rPr>
+          <w:lang w:eastAsia="ja-JP"/>
+        </w:rPr>
+        <w:t>the average</w:t>
+      </w:r>
+      <w:r>
+        <w:rPr>
+          <w:lang w:eastAsia="ja-JP"/>
+        </w:rPr>
+        <w:t xml:space="preserve"> food</w:t>
+      </w:r>
+      <w:r>
+        <w:rPr>
+          <w:lang w:eastAsia="ja-JP"/>
+        </w:rPr>
+        <w:t xml:space="preserve"> profile</w:t>
+      </w:r>
+      <w:r>
+        <w:rPr>
+          <w:lang w:eastAsia="ja-JP"/>
+        </w:rPr>
+        <w:t xml:space="preserve">. </w:t>
+      </w:r>
+    </w:p>
+    <w:p>
+      <w:pPr>
+        <w:pStyle w:val="ListParagraph"/>
         <w:ind w:leftChars="0" w:left="360"/>
         <w:rPr>
-          <w:rFonts w:eastAsiaTheme="minorEastAsia"/>
-          <w:lang w:eastAsia="ja-JP"/>
-        </w:rPr>
-      </w:pPr>
-      <w:r>
-        <w:rPr>
-          <w:rFonts w:eastAsiaTheme="minorEastAsia"/>
-          <w:lang w:eastAsia="ja-JP"/>
-        </w:rPr>
-        <w:t>Methods: Although I am familiar with principal components analysis, CA appears to be quite different from PCA in that the 1st two factors are not interpreted. Or are they? Also, having researched some of the CA techniques, I think a table showing the times of eating and the foods should be made, perhaps as a supplementary table.</w:t>
-      </w:r>
-      <w:r>
-        <w:rPr>
-          <w:rFonts w:eastAsiaTheme="minorEastAsia"/>
-          <w:lang w:eastAsia="ja-JP"/>
-        </w:rPr>
-        <w:br/>
-      </w:r>
-      <w:r>
-        <w:rPr>
-          <w:rFonts w:eastAsiaTheme="minorEastAsia"/>
-          <w:lang w:eastAsia="ja-JP"/>
-        </w:rPr>
-        <w:br/>
-        <w:t>Tables and Figures: The figures are incredibly hard to read. Because of this, I cannot follow the results/manuscript.</w:t>
-      </w:r>
-    </w:p>
-    <w:p>
-      <w:pPr>
-        <w:pStyle w:val="a3"/>
+          <w:lang w:eastAsia="ja-JP"/>
+        </w:rPr>
+      </w:pPr>
+      <w:r>
+        <w:rPr>
+          <w:lang w:eastAsia="ja-JP"/>
+        </w:rPr>
+        <w:t xml:space="preserve">CA </w:t>
+      </w:r>
+      <w:r>
+        <w:rPr>
+          <w:lang w:eastAsia="ja-JP"/>
+        </w:rPr>
+        <w:t xml:space="preserve">can </w:t>
+      </w:r>
+      <w:r>
+        <w:rPr>
+          <w:lang w:eastAsia="ja-JP"/>
+        </w:rPr>
+        <w:t>produce</w:t>
+      </w:r>
+      <w:r>
+        <w:rPr>
+          <w:lang w:eastAsia="ja-JP"/>
+        </w:rPr>
+        <w:t xml:space="preserve"> </w:t>
+      </w:r>
+      <w:r>
+        <w:rPr>
+          <w:lang w:eastAsia="ja-JP"/>
+        </w:rPr>
+        <w:t>biplots</w:t>
+      </w:r>
+      <w:r>
+        <w:rPr>
+          <w:lang w:eastAsia="ja-JP"/>
+        </w:rPr>
+        <w:t xml:space="preserve"> to</w:t>
+      </w:r>
+      <w:r>
+        <w:rPr>
+          <w:lang w:eastAsia="ja-JP"/>
+        </w:rPr>
+        <w:t xml:space="preserve"> visually</w:t>
+      </w:r>
+      <w:r>
+        <w:rPr>
+          <w:lang w:eastAsia="ja-JP"/>
+        </w:rPr>
+        <w:t xml:space="preserve"> show</w:t>
+      </w:r>
+      <w:r>
+        <w:rPr>
+          <w:lang w:eastAsia="ja-JP"/>
+        </w:rPr>
+        <w:t xml:space="preserve"> the chi-square deviation (inertia) of food (and time) profiles from the average</w:t>
+      </w:r>
+      <w:r>
+        <w:rPr>
+          <w:lang w:eastAsia="ja-JP"/>
+        </w:rPr>
+        <w:t xml:space="preserve"> profile.</w:t>
+      </w:r>
+      <w:r>
+        <w:rPr>
+          <w:lang w:eastAsia="ja-JP"/>
+        </w:rPr>
+        <w:t xml:space="preserve"> </w:t>
+      </w:r>
+      <w:r>
+        <w:rPr>
+          <w:lang w:eastAsia="ja-JP"/>
+        </w:rPr>
+        <w:t>These b</w:t>
+      </w:r>
+      <w:r>
+        <w:rPr>
+          <w:lang w:eastAsia="ja-JP"/>
+        </w:rPr>
+        <w:t xml:space="preserve">iplots </w:t>
+      </w:r>
+      <w:r>
+        <w:rPr>
+          <w:lang w:eastAsia="ja-JP"/>
+        </w:rPr>
+        <w:t xml:space="preserve">use the first two most informative dimensions to show the inertia of the contingency table. </w:t>
+      </w:r>
+      <w:r>
+        <w:rPr>
+          <w:lang w:eastAsia="ja-JP"/>
+        </w:rPr>
+        <w:t xml:space="preserve">The horizontal axis of the biplot represents the </w:t>
+      </w:r>
+      <w:r>
+        <w:rPr>
+          <w:lang w:eastAsia="ja-JP"/>
+        </w:rPr>
+        <w:t>direction along which the contingency table rows and columns show their greatest deviations</w:t>
+      </w:r>
+      <w:r>
+        <w:rPr>
+          <w:lang w:eastAsia="ja-JP"/>
+        </w:rPr>
+        <w:t xml:space="preserve">. The vertical axis represents </w:t>
+      </w:r>
+      <w:r>
+        <w:rPr>
+          <w:lang w:eastAsia="ja-JP"/>
+        </w:rPr>
+        <w:t>the direction, perpendicular to the first</w:t>
+      </w:r>
+      <w:r>
+        <w:rPr>
+          <w:lang w:eastAsia="ja-JP"/>
+        </w:rPr>
+        <w:t xml:space="preserve">, having the second largest deviations. </w:t>
+      </w:r>
+      <w:r>
+        <w:rPr>
+          <w:lang w:eastAsia="ja-JP"/>
+        </w:rPr>
+        <w:t xml:space="preserve">There are two percentage labels for each axis which indicate how much of the total inertia </w:t>
+      </w:r>
+      <w:r>
+        <w:rPr>
+          <w:lang w:eastAsia="ja-JP"/>
+        </w:rPr>
+        <w:t>were explained</w:t>
+      </w:r>
+      <w:r>
+        <w:rPr>
+          <w:lang w:eastAsia="ja-JP"/>
+        </w:rPr>
+        <w:t xml:space="preserve"> along that axis. </w:t>
+      </w:r>
+      <w:r>
+        <w:rPr>
+          <w:lang w:eastAsia="ja-JP"/>
+        </w:rPr>
+        <w:t xml:space="preserve">The sum of </w:t>
+      </w:r>
+      <w:r>
+        <w:rPr>
+          <w:lang w:eastAsia="ja-JP"/>
+        </w:rPr>
+        <w:t>the two percentages is lower than 100%, the remaining inertia cannot be shown when reducing to 2 dimensions.</w:t>
+      </w:r>
+      <w:r>
+        <w:rPr>
+          <w:lang w:eastAsia="ja-JP"/>
+        </w:rPr>
+        <w:t xml:space="preserve"> </w:t>
+      </w:r>
+    </w:p>
+    <w:p>
+      <w:pPr>
+        <w:pStyle w:val="ListParagraph"/>
         <w:ind w:leftChars="0" w:left="360"/>
         <w:rPr>
-          <w:rFonts w:eastAsiaTheme="minorEastAsia"/>
-          <w:lang w:eastAsia="ja-JP"/>
-        </w:rPr>
-      </w:pPr>
-    </w:p>
-    <w:p>
-      <w:pPr>
-        <w:pStyle w:val="a3"/>
+          <w:lang w:eastAsia="ja-JP"/>
+        </w:rPr>
+      </w:pPr>
+      <w:r>
+        <w:rPr>
+          <w:lang w:eastAsia="ja-JP"/>
+        </w:rPr>
+        <w:t xml:space="preserve">The origin in each biplot is the average profile </w:t>
+      </w:r>
+      <w:r>
+        <w:rPr>
+          <w:lang w:eastAsia="ja-JP"/>
+        </w:rPr>
+        <w:t>of all points in the plot, while the length of the vector from origin to each profile point represents its deviation from the average profile. The distance between row (food) and column (time slots) profile points and the direction in which they lie away from the origin is indicating that they are associated with each other. The potential association is greater if points are located in similar directions and away from the origin.</w:t>
+      </w:r>
+    </w:p>
+    <w:p>
+      <w:pPr>
+        <w:pStyle w:val="ListParagraph"/>
         <w:ind w:leftChars="0" w:left="360"/>
         <w:rPr>
           <w:rFonts w:eastAsiaTheme="minorEastAsia"/>
@@ -420,17 +889,17 @@
     </w:p>
     <w:p>
       <w:pPr>
-        <w:pStyle w:val="a3"/>
+        <w:pStyle w:val="ListParagraph"/>
         <w:ind w:leftChars="0" w:left="360"/>
         <w:rPr>
-          <w:rFonts w:eastAsiaTheme="minorEastAsia" w:hint="eastAsia"/>
-          <w:lang w:eastAsia="ja-JP"/>
-        </w:rPr>
-      </w:pPr>
-    </w:p>
-    <w:p>
-      <w:pPr>
-        <w:pStyle w:val="a3"/>
+          <w:rFonts w:eastAsiaTheme="minorEastAsia"/>
+          <w:lang w:eastAsia="ja-JP"/>
+        </w:rPr>
+      </w:pPr>
+    </w:p>
+    <w:p>
+      <w:pPr>
+        <w:pStyle w:val="ListParagraph"/>
         <w:numPr>
           <w:ilvl w:val="0"/>
           <w:numId w:val="1"/>
@@ -455,8 +924,50 @@
     </w:p>
     <w:p>
       <w:pPr>
-        <w:rPr>
-          <w:rFonts w:eastAsiaTheme="minorEastAsia" w:hint="eastAsia"/>
+        <w:pStyle w:val="ListParagraph"/>
+        <w:ind w:leftChars="0" w:left="360"/>
+        <w:rPr>
+          <w:lang w:eastAsia="ja-JP"/>
+        </w:rPr>
+      </w:pPr>
+      <w:r>
+        <w:rPr>
+          <w:b/>
+          <w:bCs/>
+          <w:u w:val="single"/>
+          <w:lang w:eastAsia="ja-JP"/>
+        </w:rPr>
+        <w:t xml:space="preserve">RESPONSE: </w:t>
+      </w:r>
+      <w:r>
+        <w:rPr>
+          <w:lang w:eastAsia="ja-JP"/>
+        </w:rPr>
+        <w:t>We</w:t>
+      </w:r>
+      <w:r>
+        <w:rPr>
+          <w:lang w:eastAsia="ja-JP"/>
+        </w:rPr>
+        <w:t xml:space="preserve"> are sincerely sorry that previous figures were not readable. Figures were reproduced and uploaded according to the resolution requirements of the journal. </w:t>
+      </w:r>
+    </w:p>
+    <w:p>
+      <w:pPr>
+        <w:pStyle w:val="ListParagraph"/>
+        <w:ind w:leftChars="0" w:left="360"/>
+        <w:rPr>
+          <w:b/>
+          <w:bCs/>
+          <w:u w:val="single"/>
+          <w:lang w:eastAsia="ja-JP"/>
+        </w:rPr>
+      </w:pPr>
+    </w:p>
+    <w:p>
+      <w:pPr>
+        <w:rPr>
+          <w:rFonts w:eastAsiaTheme="minorEastAsia"/>
           <w:lang w:eastAsia="ja-JP"/>
         </w:rPr>
       </w:pPr>
@@ -472,7 +983,7 @@
 </file>
 
 <file path=word/numbering.xml><?xml version="1.0" encoding="utf-8"?>
-<w:numbering xmlns:wpc="http://schemas.microsoft.com/office/word/2010/wordprocessingCanvas" xmlns:cx="http://schemas.microsoft.com/office/drawing/2014/chartex" xmlns:cx1="http://schemas.microsoft.com/office/drawing/2015/9/8/chartex" xmlns:cx2="http://schemas.microsoft.com/office/drawing/2015/10/21/chartex" xmlns:cx3="http://schemas.microsoft.com/office/drawing/2016/5/9/chartex" xmlns:cx4="http://schemas.microsoft.com/office/drawing/2016/5/10/chartex" xmlns:cx5="http://schemas.microsoft.com/office/drawing/2016/5/11/chartex" xmlns:cx6="http://schemas.microsoft.com/office/drawing/2016/5/12/chartex" xmlns:cx7="http://schemas.microsoft.com/office/drawing/2016/5/13/chartex" xmlns:cx8="http://schemas.microsoft.com/office/drawing/2016/5/14/chartex" xmlns:mc="http://schemas.openxmlformats.org/markup-compatibility/2006" xmlns:aink="http://schemas.microsoft.com/office/drawing/2016/ink" xmlns:am3d="http://schemas.microsoft.com/office/drawing/2017/model3d" xmlns:o="urn:schemas-microsoft-com:office:office" xmlns:r="http://schemas.openxmlformats.org/officeDocument/2006/relationships" xmlns:m="http://schemas.openxmlformats.org/officeDocument/2006/math" xmlns:v="urn:schemas-microsoft-com:vml" xmlns:wp14="http://schemas.microsoft.com/office/word/2010/wordprocessingDrawing" xmlns:wp="http://schemas.openxmlformats.org/drawingml/2006/wordprocessingDrawing" xmlns:w10="urn:schemas-microsoft-com:office:word" xmlns:w="http://schemas.openxmlformats.org/wordprocessingml/2006/main" xmlns:w14="http://schemas.microsoft.com/office/word/2010/wordml" xmlns:w15="http://schemas.microsoft.com/office/word/2012/wordml" xmlns:w16cex="http://schemas.microsoft.com/office/word/2018/wordml/cex" xmlns:w16cid="http://schemas.microsoft.com/office/word/2016/wordml/cid" xmlns:w16="http://schemas.microsoft.com/office/word/2018/wordml" xmlns:w16sdtdh="http://schemas.microsoft.com/office/word/2020/wordml/sdtdatahash" xmlns:w16se="http://schemas.microsoft.com/office/word/2015/wordml/symex" xmlns:wpg="http://schemas.microsoft.com/office/word/2010/wordprocessingGroup" xmlns:wpi="http://schemas.microsoft.com/office/word/2010/wordprocessingInk" xmlns:wne="http://schemas.microsoft.com/office/word/2006/wordml" xmlns:wps="http://schemas.microsoft.com/office/word/2010/wordprocessingShape" mc:Ignorable="w14 w15 w16se w16cid w16 w16cex w16sdtdh wp14">
+<w:numbering xmlns:wpc="http://schemas.microsoft.com/office/word/2010/wordprocessingCanvas" xmlns:cx="http://schemas.microsoft.com/office/drawing/2014/chartex" xmlns:cx1="http://schemas.microsoft.com/office/drawing/2015/9/8/chartex" xmlns:cx2="http://schemas.microsoft.com/office/drawing/2015/10/21/chartex" xmlns:cx3="http://schemas.microsoft.com/office/drawing/2016/5/9/chartex" xmlns:cx4="http://schemas.microsoft.com/office/drawing/2016/5/10/chartex" xmlns:cx5="http://schemas.microsoft.com/office/drawing/2016/5/11/chartex" xmlns:cx6="http://schemas.microsoft.com/office/drawing/2016/5/12/chartex" xmlns:cx7="http://schemas.microsoft.com/office/drawing/2016/5/13/chartex" xmlns:cx8="http://schemas.microsoft.com/office/drawing/2016/5/14/chartex" xmlns:mc="http://schemas.openxmlformats.org/markup-compatibility/2006" xmlns:aink="http://schemas.microsoft.com/office/drawing/2016/ink" xmlns:am3d="http://schemas.microsoft.com/office/drawing/2017/model3d" xmlns:o="urn:schemas-microsoft-com:office:office" xmlns:r="http://schemas.openxmlformats.org/officeDocument/2006/relationships" xmlns:m="http://schemas.openxmlformats.org/officeDocument/2006/math" xmlns:v="urn:schemas-microsoft-com:vml" xmlns:wp14="http://schemas.microsoft.com/office/word/2010/wordprocessingDrawing" xmlns:wp="http://schemas.openxmlformats.org/drawingml/2006/wordprocessingDrawing" xmlns:w10="urn:schemas-microsoft-com:office:word" xmlns:w="http://schemas.openxmlformats.org/wordprocessingml/2006/main" xmlns:w14="http://schemas.microsoft.com/office/word/2010/wordml" xmlns:w15="http://schemas.microsoft.com/office/word/2012/wordml" xmlns:w16cex="http://schemas.microsoft.com/office/word/2018/wordml/cex" xmlns:w16cid="http://schemas.microsoft.com/office/word/2016/wordml/cid" xmlns:w16="http://schemas.microsoft.com/office/word/2018/wordml" xmlns:w16se="http://schemas.microsoft.com/office/word/2015/wordml/symex" xmlns:wpg="http://schemas.microsoft.com/office/word/2010/wordprocessingGroup" xmlns:wpi="http://schemas.microsoft.com/office/word/2010/wordprocessingInk" xmlns:wne="http://schemas.microsoft.com/office/word/2006/wordml" xmlns:wps="http://schemas.microsoft.com/office/word/2010/wordprocessingShape" mc:Ignorable="w14 w15 w16se w16cid w16 w16cex wp14">
   <w:abstractNum w:abstractNumId="0" w15:restartNumberingAfterBreak="0">
     <w:nsid w:val="5E9E1AB1"/>
     <w:multiLevelType w:val="hybridMultilevel"/>
@@ -569,7 +1080,7 @@
 </file>
 
 <file path=word/styles.xml><?xml version="1.0" encoding="utf-8"?>
-<w:styles xmlns:mc="http://schemas.openxmlformats.org/markup-compatibility/2006" xmlns:r="http://schemas.openxmlformats.org/officeDocument/2006/relationships" xmlns:w="http://schemas.openxmlformats.org/wordprocessingml/2006/main" xmlns:w14="http://schemas.microsoft.com/office/word/2010/wordml" xmlns:w15="http://schemas.microsoft.com/office/word/2012/wordml" xmlns:w16cex="http://schemas.microsoft.com/office/word/2018/wordml/cex" xmlns:w16cid="http://schemas.microsoft.com/office/word/2016/wordml/cid" xmlns:w16="http://schemas.microsoft.com/office/word/2018/wordml" xmlns:w16sdtdh="http://schemas.microsoft.com/office/word/2020/wordml/sdtdatahash" xmlns:w16se="http://schemas.microsoft.com/office/word/2015/wordml/symex" mc:Ignorable="w14 w15 w16se w16cid w16 w16cex w16sdtdh">
+<w:styles xmlns:mc="http://schemas.openxmlformats.org/markup-compatibility/2006" xmlns:r="http://schemas.openxmlformats.org/officeDocument/2006/relationships" xmlns:w="http://schemas.openxmlformats.org/wordprocessingml/2006/main" xmlns:w14="http://schemas.microsoft.com/office/word/2010/wordml" xmlns:w15="http://schemas.microsoft.com/office/word/2012/wordml" xmlns:w16cex="http://schemas.microsoft.com/office/word/2018/wordml/cex" xmlns:w16cid="http://schemas.microsoft.com/office/word/2016/wordml/cid" xmlns:w16="http://schemas.microsoft.com/office/word/2018/wordml" xmlns:w16se="http://schemas.microsoft.com/office/word/2015/wordml/symex" mc:Ignorable="w14 w15 w16se w16cid w16 w16cex">
   <w:docDefaults>
     <w:rPrDefault>
       <w:rPr>
@@ -960,7 +1471,7 @@
     <w:lsdException w:name="Unresolved Mention" w:semiHidden="1" w:unhideWhenUsed="1"/>
     <w:lsdException w:name="Smart Link" w:semiHidden="1" w:unhideWhenUsed="1"/>
   </w:latentStyles>
-  <w:style w:type="paragraph" w:default="1" w:styleId="a">
+  <w:style w:type="paragraph" w:default="1" w:styleId="Normal">
     <w:name w:val="Normal"/>
     <w:qFormat/>
     <w:rsid w:val="00EC16D7"/>
@@ -972,12 +1483,13 @@
       <w:lang w:eastAsia="zh-CN"/>
     </w:rPr>
   </w:style>
-  <w:style w:type="character" w:default="1" w:styleId="a0">
+  <w:style w:type="character" w:default="1" w:styleId="DefaultParagraphFont">
     <w:name w:val="Default Paragraph Font"/>
     <w:uiPriority w:val="1"/>
+    <w:semiHidden/>
     <w:unhideWhenUsed/>
   </w:style>
-  <w:style w:type="table" w:default="1" w:styleId="a1">
+  <w:style w:type="table" w:default="1" w:styleId="TableNormal">
     <w:name w:val="Normal Table"/>
     <w:uiPriority w:val="99"/>
     <w:semiHidden/>
@@ -992,15 +1504,15 @@
       </w:tblCellMar>
     </w:tblPr>
   </w:style>
-  <w:style w:type="numbering" w:default="1" w:styleId="a2">
+  <w:style w:type="numbering" w:default="1" w:styleId="NoList">
     <w:name w:val="No List"/>
     <w:uiPriority w:val="99"/>
     <w:semiHidden/>
     <w:unhideWhenUsed/>
   </w:style>
-  <w:style w:type="paragraph" w:styleId="a3">
+  <w:style w:type="paragraph" w:styleId="ListParagraph">
     <w:name w:val="List Paragraph"/>
-    <w:basedOn w:val="a"/>
+    <w:basedOn w:val="Normal"/>
     <w:uiPriority w:val="34"/>
     <w:qFormat/>
     <w:rsid w:val="00057B4E"/>

</xml_diff>

<commit_message>
updated response to 3 and 4 and the manus
</commit_message>
<xml_diff>
--- a/Submit/Frontier/ResponsetoReviewers/ReviewerNo3.docx
+++ b/Submit/Frontier/ResponsetoReviewers/ReviewerNo3.docx
@@ -1,6 +1,6 @@
 
 <file path=word/document.xml><?xml version="1.0" encoding="utf-8"?>
-<w:document xmlns:wpc="http://schemas.microsoft.com/office/word/2010/wordprocessingCanvas" xmlns:cx="http://schemas.microsoft.com/office/drawing/2014/chartex" xmlns:cx1="http://schemas.microsoft.com/office/drawing/2015/9/8/chartex" xmlns:cx2="http://schemas.microsoft.com/office/drawing/2015/10/21/chartex" xmlns:cx3="http://schemas.microsoft.com/office/drawing/2016/5/9/chartex" xmlns:cx4="http://schemas.microsoft.com/office/drawing/2016/5/10/chartex" xmlns:cx5="http://schemas.microsoft.com/office/drawing/2016/5/11/chartex" xmlns:cx6="http://schemas.microsoft.com/office/drawing/2016/5/12/chartex" xmlns:cx7="http://schemas.microsoft.com/office/drawing/2016/5/13/chartex" xmlns:cx8="http://schemas.microsoft.com/office/drawing/2016/5/14/chartex" xmlns:mc="http://schemas.openxmlformats.org/markup-compatibility/2006" xmlns:aink="http://schemas.microsoft.com/office/drawing/2016/ink" xmlns:am3d="http://schemas.microsoft.com/office/drawing/2017/model3d" xmlns:o="urn:schemas-microsoft-com:office:office" xmlns:r="http://schemas.openxmlformats.org/officeDocument/2006/relationships" xmlns:m="http://schemas.openxmlformats.org/officeDocument/2006/math" xmlns:v="urn:schemas-microsoft-com:vml" xmlns:wp14="http://schemas.microsoft.com/office/word/2010/wordprocessingDrawing" xmlns:wp="http://schemas.openxmlformats.org/drawingml/2006/wordprocessingDrawing" xmlns:w10="urn:schemas-microsoft-com:office:word" xmlns:w="http://schemas.openxmlformats.org/wordprocessingml/2006/main" xmlns:w14="http://schemas.microsoft.com/office/word/2010/wordml" xmlns:w15="http://schemas.microsoft.com/office/word/2012/wordml" xmlns:w16cex="http://schemas.microsoft.com/office/word/2018/wordml/cex" xmlns:w16cid="http://schemas.microsoft.com/office/word/2016/wordml/cid" xmlns:w16="http://schemas.microsoft.com/office/word/2018/wordml" xmlns:w16se="http://schemas.microsoft.com/office/word/2015/wordml/symex" xmlns:wpg="http://schemas.microsoft.com/office/word/2010/wordprocessingGroup" xmlns:wpi="http://schemas.microsoft.com/office/word/2010/wordprocessingInk" xmlns:wne="http://schemas.microsoft.com/office/word/2006/wordml" xmlns:wps="http://schemas.microsoft.com/office/word/2010/wordprocessingShape" mc:Ignorable="w14 w15 w16se w16cid w16 w16cex wp14">
+<w:document xmlns:wpc="http://schemas.microsoft.com/office/word/2010/wordprocessingCanvas" xmlns:cx="http://schemas.microsoft.com/office/drawing/2014/chartex" xmlns:cx1="http://schemas.microsoft.com/office/drawing/2015/9/8/chartex" xmlns:cx2="http://schemas.microsoft.com/office/drawing/2015/10/21/chartex" xmlns:cx3="http://schemas.microsoft.com/office/drawing/2016/5/9/chartex" xmlns:cx4="http://schemas.microsoft.com/office/drawing/2016/5/10/chartex" xmlns:cx5="http://schemas.microsoft.com/office/drawing/2016/5/11/chartex" xmlns:cx6="http://schemas.microsoft.com/office/drawing/2016/5/12/chartex" xmlns:cx7="http://schemas.microsoft.com/office/drawing/2016/5/13/chartex" xmlns:cx8="http://schemas.microsoft.com/office/drawing/2016/5/14/chartex" xmlns:mc="http://schemas.openxmlformats.org/markup-compatibility/2006" xmlns:aink="http://schemas.microsoft.com/office/drawing/2016/ink" xmlns:am3d="http://schemas.microsoft.com/office/drawing/2017/model3d" xmlns:o="urn:schemas-microsoft-com:office:office" xmlns:r="http://schemas.openxmlformats.org/officeDocument/2006/relationships" xmlns:m="http://schemas.openxmlformats.org/officeDocument/2006/math" xmlns:v="urn:schemas-microsoft-com:vml" xmlns:wp14="http://schemas.microsoft.com/office/word/2010/wordprocessingDrawing" xmlns:wp="http://schemas.openxmlformats.org/drawingml/2006/wordprocessingDrawing" xmlns:w10="urn:schemas-microsoft-com:office:word" xmlns:w="http://schemas.openxmlformats.org/wordprocessingml/2006/main" xmlns:w14="http://schemas.microsoft.com/office/word/2010/wordml" xmlns:w15="http://schemas.microsoft.com/office/word/2012/wordml" xmlns:w16cex="http://schemas.microsoft.com/office/word/2018/wordml/cex" xmlns:w16cid="http://schemas.microsoft.com/office/word/2016/wordml/cid" xmlns:w16="http://schemas.microsoft.com/office/word/2018/wordml" xmlns:w16sdtdh="http://schemas.microsoft.com/office/word/2020/wordml/sdtdatahash" xmlns:w16se="http://schemas.microsoft.com/office/word/2015/wordml/symex" xmlns:wpg="http://schemas.microsoft.com/office/word/2010/wordprocessingGroup" xmlns:wpi="http://schemas.microsoft.com/office/word/2010/wordprocessingInk" xmlns:wne="http://schemas.microsoft.com/office/word/2006/wordml" xmlns:wps="http://schemas.microsoft.com/office/word/2010/wordprocessingShape" mc:Ignorable="w14 w15 w16se w16cid w16 w16cex w16sdtdh wp14">
   <w:body>
     <w:p>
       <w:pPr>
@@ -122,7 +122,7 @@
     </w:p>
     <w:p>
       <w:pPr>
-        <w:pStyle w:val="ListParagraph"/>
+        <w:pStyle w:val="a3"/>
         <w:numPr>
           <w:ilvl w:val="0"/>
           <w:numId w:val="1"/>
@@ -165,23 +165,7 @@
           <w:lang w:eastAsia="ja-JP"/>
         </w:rPr>
         <w:br/>
-        <w:t xml:space="preserve">Weakness include very </w:t>
-      </w:r>
-      <w:proofErr w:type="gramStart"/>
-      <w:r>
-        <w:rPr>
-          <w:rFonts w:eastAsiaTheme="minorEastAsia"/>
-          <w:lang w:eastAsia="ja-JP"/>
-        </w:rPr>
-        <w:t>poor quality</w:t>
-      </w:r>
-      <w:proofErr w:type="gramEnd"/>
-      <w:r>
-        <w:rPr>
-          <w:rFonts w:eastAsiaTheme="minorEastAsia"/>
-          <w:lang w:eastAsia="ja-JP"/>
-        </w:rPr>
-        <w:t xml:space="preserve"> plots, and more information on how CA works.</w:t>
+        <w:t>Weakness include very poor quality plots, and more information on how CA works.</w:t>
       </w:r>
       <w:r>
         <w:rPr>
@@ -251,23 +235,7 @@
           <w:rFonts w:eastAsiaTheme="minorEastAsia"/>
           <w:lang w:eastAsia="ja-JP"/>
         </w:rPr>
-        <w:t xml:space="preserve">the literature as shown in </w:t>
-      </w:r>
-      <w:proofErr w:type="spellStart"/>
-      <w:r>
-        <w:rPr>
-          <w:rFonts w:eastAsiaTheme="minorEastAsia"/>
-          <w:lang w:eastAsia="ja-JP"/>
-        </w:rPr>
-        <w:t>Husson</w:t>
-      </w:r>
-      <w:proofErr w:type="spellEnd"/>
-      <w:r>
-        <w:rPr>
-          <w:rFonts w:eastAsiaTheme="minorEastAsia"/>
-          <w:lang w:eastAsia="ja-JP"/>
-        </w:rPr>
-        <w:t>, F., et al [1] or more techni</w:t>
+        <w:t>the literature as shown in Husson, F., et al [1] or more techni</w:t>
       </w:r>
       <w:r>
         <w:rPr>
@@ -334,37 +302,12 @@
         </w:rPr>
         <w:t xml:space="preserve">1] </w:t>
       </w:r>
-      <w:proofErr w:type="spellStart"/>
-      <w:r>
-        <w:rPr>
-          <w:rFonts w:eastAsiaTheme="minorEastAsia"/>
-          <w:lang w:eastAsia="ja-JP"/>
-        </w:rPr>
-        <w:t>Husson</w:t>
-      </w:r>
-      <w:proofErr w:type="spellEnd"/>
-      <w:r>
-        <w:rPr>
-          <w:rFonts w:eastAsiaTheme="minorEastAsia"/>
-          <w:lang w:eastAsia="ja-JP"/>
-        </w:rPr>
-        <w:t xml:space="preserve">, F., Lê, S. and </w:t>
-      </w:r>
-      <w:proofErr w:type="spellStart"/>
-      <w:r>
-        <w:rPr>
-          <w:rFonts w:eastAsiaTheme="minorEastAsia"/>
-          <w:lang w:eastAsia="ja-JP"/>
-        </w:rPr>
-        <w:t>Pagès</w:t>
-      </w:r>
-      <w:proofErr w:type="spellEnd"/>
-      <w:r>
-        <w:rPr>
-          <w:rFonts w:eastAsiaTheme="minorEastAsia"/>
-          <w:lang w:eastAsia="ja-JP"/>
-        </w:rPr>
-        <w:t>, J. (2017) Exploratory Multivariate Analysis by Example Using R. CRC press.</w:t>
+      <w:r>
+        <w:rPr>
+          <w:rFonts w:eastAsiaTheme="minorEastAsia"/>
+          <w:lang w:eastAsia="ja-JP"/>
+        </w:rPr>
+        <w:t>Husson, F., Lê, S. and Pagès, J. (2017) Exploratory Multivariate Analysis by Example Using R. CRC press.</w:t>
       </w:r>
     </w:p>
     <w:p>
@@ -381,30 +324,12 @@
         </w:rPr>
         <w:t xml:space="preserve">[2] </w:t>
       </w:r>
-      <w:proofErr w:type="spellStart"/>
-      <w:proofErr w:type="gramStart"/>
-      <w:r>
-        <w:rPr>
-          <w:rFonts w:eastAsiaTheme="minorEastAsia"/>
-          <w:lang w:eastAsia="ja-JP"/>
-        </w:rPr>
-        <w:t>Greenacre,M</w:t>
-      </w:r>
-      <w:proofErr w:type="spellEnd"/>
-      <w:r>
-        <w:rPr>
-          <w:rFonts w:eastAsiaTheme="minorEastAsia"/>
-          <w:lang w:eastAsia="ja-JP"/>
-        </w:rPr>
-        <w:t>.</w:t>
-      </w:r>
-      <w:proofErr w:type="gramEnd"/>
-      <w:r>
-        <w:rPr>
-          <w:rFonts w:eastAsiaTheme="minorEastAsia"/>
-          <w:lang w:eastAsia="ja-JP"/>
-        </w:rPr>
-        <w:t xml:space="preserve"> (2017) Correspondence analysis in practice Chapman and Hall, New York.</w:t>
+      <w:r>
+        <w:rPr>
+          <w:rFonts w:eastAsiaTheme="minorEastAsia"/>
+          <w:lang w:eastAsia="ja-JP"/>
+        </w:rPr>
+        <w:t>Greenacre,M. (2017) Correspondence analysis in practice Chapman and Hall, New York.</w:t>
       </w:r>
     </w:p>
     <w:p>
@@ -416,7 +341,7 @@
     </w:p>
     <w:p>
       <w:pPr>
-        <w:pStyle w:val="ListParagraph"/>
+        <w:pStyle w:val="a3"/>
         <w:numPr>
           <w:ilvl w:val="0"/>
           <w:numId w:val="1"/>
@@ -441,7 +366,7 @@
     </w:p>
     <w:p>
       <w:pPr>
-        <w:pStyle w:val="ListParagraph"/>
+        <w:pStyle w:val="a3"/>
         <w:ind w:leftChars="0" w:left="360"/>
         <w:rPr>
           <w:rFonts w:eastAsiaTheme="minorEastAsia"/>
@@ -473,7 +398,7 @@
     </w:p>
     <w:p>
       <w:pPr>
-        <w:pStyle w:val="ListParagraph"/>
+        <w:pStyle w:val="a3"/>
         <w:ind w:leftChars="0" w:left="360"/>
         <w:rPr>
           <w:rFonts w:eastAsiaTheme="minorEastAsia"/>
@@ -483,7 +408,7 @@
     </w:p>
     <w:p>
       <w:pPr>
-        <w:pStyle w:val="ListParagraph"/>
+        <w:pStyle w:val="a3"/>
         <w:ind w:leftChars="0" w:left="360"/>
         <w:rPr>
           <w:lang w:eastAsia="ja-JP"/>
@@ -508,7 +433,19 @@
         <w:rPr>
           <w:lang w:eastAsia="ja-JP"/>
         </w:rPr>
-        <w:t xml:space="preserve"> CA is a statistical technique to explore relationships between categorical variables in a two-dimensional contingency table. </w:t>
+        <w:t xml:space="preserve"> </w:t>
+      </w:r>
+      <w:r>
+        <w:rPr>
+          <w:lang w:eastAsia="ja-JP"/>
+        </w:rPr>
+        <w:t xml:space="preserve">Thanks for your comments. We add more details about how CA works as follows. </w:t>
+      </w:r>
+      <w:r>
+        <w:rPr>
+          <w:lang w:eastAsia="ja-JP"/>
+        </w:rPr>
+        <w:t xml:space="preserve">CA is a statistical technique to explore relationships between categorical variables in a two-dimensional contingency table. </w:t>
       </w:r>
       <w:r>
         <w:rPr>
@@ -532,19 +469,25 @@
         <w:rPr>
           <w:lang w:eastAsia="ja-JP"/>
         </w:rPr>
-        <w:t>we use</w:t>
-      </w:r>
-      <w:r>
-        <w:rPr>
-          <w:lang w:eastAsia="ja-JP"/>
-        </w:rPr>
-        <w:t>d</w:t>
-      </w:r>
-      <w:r>
-        <w:rPr>
-          <w:lang w:eastAsia="ja-JP"/>
-        </w:rPr>
-        <w:t xml:space="preserve"> it as a tool to visually depict food groups (and time </w:t>
+        <w:t>CA was used</w:t>
+      </w:r>
+      <w:r>
+        <w:rPr>
+          <w:lang w:eastAsia="ja-JP"/>
+        </w:rPr>
+        <w:t xml:space="preserve"> as a tool to visually depict</w:t>
+      </w:r>
+      <w:r>
+        <w:rPr>
+          <w:lang w:eastAsia="ja-JP"/>
+        </w:rPr>
+        <w:t xml:space="preserve"> the relationship between</w:t>
+      </w:r>
+      <w:r>
+        <w:rPr>
+          <w:lang w:eastAsia="ja-JP"/>
+        </w:rPr>
+        <w:t xml:space="preserve"> food groups and time </w:t>
       </w:r>
       <w:r>
         <w:rPr>
@@ -568,7 +511,43 @@
         <w:rPr>
           <w:lang w:eastAsia="ja-JP"/>
         </w:rPr>
-        <w:t xml:space="preserve">) that have a similar or differed “profile”, that is the relative frequency of the consumption of one food across different time in the day (or, symmetrically, the relative frequency of consumption of different foods at </w:t>
+        <w:t>. CA was the technique to flag up those food groups</w:t>
+      </w:r>
+      <w:r>
+        <w:rPr>
+          <w:lang w:eastAsia="ja-JP"/>
+        </w:rPr>
+        <w:t xml:space="preserve"> that have a similar or differed “profile”</w:t>
+      </w:r>
+      <w:r>
+        <w:rPr>
+          <w:lang w:eastAsia="ja-JP"/>
+        </w:rPr>
+        <w:t xml:space="preserve"> among many categories</w:t>
+      </w:r>
+      <w:r>
+        <w:rPr>
+          <w:lang w:eastAsia="ja-JP"/>
+        </w:rPr>
+        <w:t>.</w:t>
+      </w:r>
+      <w:r>
+        <w:rPr>
+          <w:lang w:eastAsia="ja-JP"/>
+        </w:rPr>
+        <w:t xml:space="preserve"> </w:t>
+      </w:r>
+      <w:r>
+        <w:rPr>
+          <w:lang w:eastAsia="ja-JP"/>
+        </w:rPr>
+        <w:t xml:space="preserve">The “profile” means </w:t>
+      </w:r>
+      <w:r>
+        <w:rPr>
+          <w:lang w:eastAsia="ja-JP"/>
+        </w:rPr>
+        <w:t xml:space="preserve">the relative frequency of the consumption of one food across different time in the day (or, symmetrically, the relative frequency of consumption of different foods at </w:t>
       </w:r>
       <w:r>
         <w:rPr>
@@ -598,7 +577,13 @@
         <w:rPr>
           <w:lang w:eastAsia="ja-JP"/>
         </w:rPr>
-        <w:t>A simple example is that if</w:t>
+        <w:t>One</w:t>
+      </w:r>
+      <w:r>
+        <w:rPr>
+          <w:lang w:eastAsia="ja-JP"/>
+        </w:rPr>
+        <w:t xml:space="preserve"> simple example is that if</w:t>
       </w:r>
       <w:r>
         <w:rPr>
@@ -699,7 +684,7 @@
     </w:p>
     <w:p>
       <w:pPr>
-        <w:pStyle w:val="ListParagraph"/>
+        <w:pStyle w:val="a3"/>
         <w:ind w:leftChars="0" w:left="360"/>
         <w:rPr>
           <w:lang w:eastAsia="ja-JP"/>
@@ -727,43 +712,115 @@
         <w:rPr>
           <w:lang w:eastAsia="ja-JP"/>
         </w:rPr>
+        <w:t xml:space="preserve"> biplots to</w:t>
+      </w:r>
+      <w:r>
+        <w:rPr>
+          <w:lang w:eastAsia="ja-JP"/>
+        </w:rPr>
+        <w:t xml:space="preserve"> visually</w:t>
+      </w:r>
+      <w:r>
+        <w:rPr>
+          <w:lang w:eastAsia="ja-JP"/>
+        </w:rPr>
+        <w:t xml:space="preserve"> show</w:t>
+      </w:r>
+      <w:r>
+        <w:rPr>
+          <w:lang w:eastAsia="ja-JP"/>
+        </w:rPr>
+        <w:t xml:space="preserve"> the chi-square deviation (inertia) of food (and time) profiles from the average</w:t>
+      </w:r>
+      <w:r>
+        <w:rPr>
+          <w:lang w:eastAsia="ja-JP"/>
+        </w:rPr>
+        <w:t xml:space="preserve"> profile.</w:t>
+      </w:r>
+      <w:r>
+        <w:rPr>
+          <w:lang w:eastAsia="ja-JP"/>
+        </w:rPr>
         <w:t xml:space="preserve"> </w:t>
       </w:r>
       <w:r>
         <w:rPr>
           <w:lang w:eastAsia="ja-JP"/>
         </w:rPr>
-        <w:t>biplots</w:t>
-      </w:r>
-      <w:r>
-        <w:rPr>
-          <w:lang w:eastAsia="ja-JP"/>
-        </w:rPr>
-        <w:t xml:space="preserve"> to</w:t>
-      </w:r>
-      <w:r>
-        <w:rPr>
-          <w:lang w:eastAsia="ja-JP"/>
-        </w:rPr>
-        <w:t xml:space="preserve"> visually</w:t>
-      </w:r>
-      <w:r>
-        <w:rPr>
-          <w:lang w:eastAsia="ja-JP"/>
-        </w:rPr>
-        <w:t xml:space="preserve"> show</w:t>
-      </w:r>
-      <w:r>
-        <w:rPr>
-          <w:lang w:eastAsia="ja-JP"/>
-        </w:rPr>
-        <w:t xml:space="preserve"> the chi-square deviation (inertia) of food (and time) profiles from the average</w:t>
-      </w:r>
-      <w:r>
-        <w:rPr>
-          <w:lang w:eastAsia="ja-JP"/>
-        </w:rPr>
-        <w:t xml:space="preserve"> profile.</w:t>
+        <w:t>These b</w:t>
+      </w:r>
+      <w:r>
+        <w:rPr>
+          <w:lang w:eastAsia="ja-JP"/>
+        </w:rPr>
+        <w:t xml:space="preserve">iplots </w:t>
+      </w:r>
+      <w:r>
+        <w:rPr>
+          <w:lang w:eastAsia="ja-JP"/>
+        </w:rPr>
+        <w:t xml:space="preserve">use the first two most informative dimensions to show the inertia of the contingency table. </w:t>
+      </w:r>
+      <w:r>
+        <w:rPr>
+          <w:lang w:eastAsia="ja-JP"/>
+        </w:rPr>
+        <w:t xml:space="preserve">The horizontal axis of the biplot represents the </w:t>
+      </w:r>
+      <w:r>
+        <w:rPr>
+          <w:lang w:eastAsia="ja-JP"/>
+        </w:rPr>
+        <w:t>direction along which the contingency table rows and columns show their greatest deviations</w:t>
+      </w:r>
+      <w:r>
+        <w:rPr>
+          <w:lang w:eastAsia="ja-JP"/>
+        </w:rPr>
+        <w:t xml:space="preserve">. The vertical axis represents </w:t>
+      </w:r>
+      <w:r>
+        <w:rPr>
+          <w:lang w:eastAsia="ja-JP"/>
+        </w:rPr>
+        <w:t>the direction, perpendicular to the first</w:t>
+      </w:r>
+      <w:r>
+        <w:rPr>
+          <w:lang w:eastAsia="ja-JP"/>
+        </w:rPr>
+        <w:t xml:space="preserve">, having the second largest deviations. </w:t>
+      </w:r>
+      <w:r>
+        <w:rPr>
+          <w:lang w:eastAsia="ja-JP"/>
+        </w:rPr>
+        <w:t xml:space="preserve">There are two percentage labels for each axis which indicate how much of the total inertia </w:t>
+      </w:r>
+      <w:r>
+        <w:rPr>
+          <w:lang w:eastAsia="ja-JP"/>
+        </w:rPr>
+        <w:t>were explained</w:t>
+      </w:r>
+      <w:r>
+        <w:rPr>
+          <w:lang w:eastAsia="ja-JP"/>
+        </w:rPr>
+        <w:t xml:space="preserve"> along that axis. </w:t>
+      </w:r>
+      <w:r>
+        <w:rPr>
+          <w:lang w:eastAsia="ja-JP"/>
+        </w:rPr>
+        <w:t xml:space="preserve">The sum of </w:t>
+      </w:r>
+      <w:r>
+        <w:rPr>
+          <w:lang w:eastAsia="ja-JP"/>
+        </w:rPr>
+        <w:t>the two percentages is lower than 100%, the remaining inertia cannot be shown when reducing to 2 dimensions.</w:t>
       </w:r>
       <w:r>
         <w:rPr>
@@ -771,94 +828,10 @@
         </w:rPr>
         <w:t xml:space="preserve"> </w:t>
       </w:r>
-      <w:r>
-        <w:rPr>
-          <w:lang w:eastAsia="ja-JP"/>
-        </w:rPr>
-        <w:t>These b</w:t>
-      </w:r>
-      <w:r>
-        <w:rPr>
-          <w:lang w:eastAsia="ja-JP"/>
-        </w:rPr>
-        <w:t xml:space="preserve">iplots </w:t>
-      </w:r>
-      <w:r>
-        <w:rPr>
-          <w:lang w:eastAsia="ja-JP"/>
-        </w:rPr>
-        <w:t xml:space="preserve">use the first two most informative dimensions to show the inertia of the contingency table. </w:t>
-      </w:r>
-      <w:r>
-        <w:rPr>
-          <w:lang w:eastAsia="ja-JP"/>
-        </w:rPr>
-        <w:t xml:space="preserve">The horizontal axis of the biplot represents the </w:t>
-      </w:r>
-      <w:r>
-        <w:rPr>
-          <w:lang w:eastAsia="ja-JP"/>
-        </w:rPr>
-        <w:t>direction along which the contingency table rows and columns show their greatest deviations</w:t>
-      </w:r>
-      <w:r>
-        <w:rPr>
-          <w:lang w:eastAsia="ja-JP"/>
-        </w:rPr>
-        <w:t xml:space="preserve">. The vertical axis represents </w:t>
-      </w:r>
-      <w:r>
-        <w:rPr>
-          <w:lang w:eastAsia="ja-JP"/>
-        </w:rPr>
-        <w:t>the direction, perpendicular to the first</w:t>
-      </w:r>
-      <w:r>
-        <w:rPr>
-          <w:lang w:eastAsia="ja-JP"/>
-        </w:rPr>
-        <w:t xml:space="preserve">, having the second largest deviations. </w:t>
-      </w:r>
-      <w:r>
-        <w:rPr>
-          <w:lang w:eastAsia="ja-JP"/>
-        </w:rPr>
-        <w:t xml:space="preserve">There are two percentage labels for each axis which indicate how much of the total inertia </w:t>
-      </w:r>
-      <w:r>
-        <w:rPr>
-          <w:lang w:eastAsia="ja-JP"/>
-        </w:rPr>
-        <w:t>were explained</w:t>
-      </w:r>
-      <w:r>
-        <w:rPr>
-          <w:lang w:eastAsia="ja-JP"/>
-        </w:rPr>
-        <w:t xml:space="preserve"> along that axis. </w:t>
-      </w:r>
-      <w:r>
-        <w:rPr>
-          <w:lang w:eastAsia="ja-JP"/>
-        </w:rPr>
-        <w:t xml:space="preserve">The sum of </w:t>
-      </w:r>
-      <w:r>
-        <w:rPr>
-          <w:lang w:eastAsia="ja-JP"/>
-        </w:rPr>
-        <w:t>the two percentages is lower than 100%, the remaining inertia cannot be shown when reducing to 2 dimensions.</w:t>
-      </w:r>
-      <w:r>
-        <w:rPr>
-          <w:lang w:eastAsia="ja-JP"/>
-        </w:rPr>
-        <w:t xml:space="preserve"> </w:t>
-      </w:r>
-    </w:p>
-    <w:p>
-      <w:pPr>
-        <w:pStyle w:val="ListParagraph"/>
+    </w:p>
+    <w:p>
+      <w:pPr>
+        <w:pStyle w:val="a3"/>
         <w:ind w:leftChars="0" w:left="360"/>
         <w:rPr>
           <w:lang w:eastAsia="ja-JP"/>
@@ -879,7 +852,7 @@
     </w:p>
     <w:p>
       <w:pPr>
-        <w:pStyle w:val="ListParagraph"/>
+        <w:pStyle w:val="a3"/>
         <w:ind w:leftChars="0" w:left="360"/>
         <w:rPr>
           <w:rFonts w:eastAsiaTheme="minorEastAsia"/>
@@ -889,7 +862,7 @@
     </w:p>
     <w:p>
       <w:pPr>
-        <w:pStyle w:val="ListParagraph"/>
+        <w:pStyle w:val="a3"/>
         <w:ind w:leftChars="0" w:left="360"/>
         <w:rPr>
           <w:rFonts w:eastAsiaTheme="minorEastAsia"/>
@@ -899,7 +872,7 @@
     </w:p>
     <w:p>
       <w:pPr>
-        <w:pStyle w:val="ListParagraph"/>
+        <w:pStyle w:val="a3"/>
         <w:numPr>
           <w:ilvl w:val="0"/>
           <w:numId w:val="1"/>
@@ -924,7 +897,7 @@
     </w:p>
     <w:p>
       <w:pPr>
-        <w:pStyle w:val="ListParagraph"/>
+        <w:pStyle w:val="a3"/>
         <w:ind w:leftChars="0" w:left="360"/>
         <w:rPr>
           <w:lang w:eastAsia="ja-JP"/>
@@ -954,7 +927,7 @@
     </w:p>
     <w:p>
       <w:pPr>
-        <w:pStyle w:val="ListParagraph"/>
+        <w:pStyle w:val="a3"/>
         <w:ind w:leftChars="0" w:left="360"/>
         <w:rPr>
           <w:b/>
@@ -983,7 +956,7 @@
 </file>
 
 <file path=word/numbering.xml><?xml version="1.0" encoding="utf-8"?>
-<w:numbering xmlns:wpc="http://schemas.microsoft.com/office/word/2010/wordprocessingCanvas" xmlns:cx="http://schemas.microsoft.com/office/drawing/2014/chartex" xmlns:cx1="http://schemas.microsoft.com/office/drawing/2015/9/8/chartex" xmlns:cx2="http://schemas.microsoft.com/office/drawing/2015/10/21/chartex" xmlns:cx3="http://schemas.microsoft.com/office/drawing/2016/5/9/chartex" xmlns:cx4="http://schemas.microsoft.com/office/drawing/2016/5/10/chartex" xmlns:cx5="http://schemas.microsoft.com/office/drawing/2016/5/11/chartex" xmlns:cx6="http://schemas.microsoft.com/office/drawing/2016/5/12/chartex" xmlns:cx7="http://schemas.microsoft.com/office/drawing/2016/5/13/chartex" xmlns:cx8="http://schemas.microsoft.com/office/drawing/2016/5/14/chartex" xmlns:mc="http://schemas.openxmlformats.org/markup-compatibility/2006" xmlns:aink="http://schemas.microsoft.com/office/drawing/2016/ink" xmlns:am3d="http://schemas.microsoft.com/office/drawing/2017/model3d" xmlns:o="urn:schemas-microsoft-com:office:office" xmlns:r="http://schemas.openxmlformats.org/officeDocument/2006/relationships" xmlns:m="http://schemas.openxmlformats.org/officeDocument/2006/math" xmlns:v="urn:schemas-microsoft-com:vml" xmlns:wp14="http://schemas.microsoft.com/office/word/2010/wordprocessingDrawing" xmlns:wp="http://schemas.openxmlformats.org/drawingml/2006/wordprocessingDrawing" xmlns:w10="urn:schemas-microsoft-com:office:word" xmlns:w="http://schemas.openxmlformats.org/wordprocessingml/2006/main" xmlns:w14="http://schemas.microsoft.com/office/word/2010/wordml" xmlns:w15="http://schemas.microsoft.com/office/word/2012/wordml" xmlns:w16cex="http://schemas.microsoft.com/office/word/2018/wordml/cex" xmlns:w16cid="http://schemas.microsoft.com/office/word/2016/wordml/cid" xmlns:w16="http://schemas.microsoft.com/office/word/2018/wordml" xmlns:w16se="http://schemas.microsoft.com/office/word/2015/wordml/symex" xmlns:wpg="http://schemas.microsoft.com/office/word/2010/wordprocessingGroup" xmlns:wpi="http://schemas.microsoft.com/office/word/2010/wordprocessingInk" xmlns:wne="http://schemas.microsoft.com/office/word/2006/wordml" xmlns:wps="http://schemas.microsoft.com/office/word/2010/wordprocessingShape" mc:Ignorable="w14 w15 w16se w16cid w16 w16cex wp14">
+<w:numbering xmlns:wpc="http://schemas.microsoft.com/office/word/2010/wordprocessingCanvas" xmlns:cx="http://schemas.microsoft.com/office/drawing/2014/chartex" xmlns:cx1="http://schemas.microsoft.com/office/drawing/2015/9/8/chartex" xmlns:cx2="http://schemas.microsoft.com/office/drawing/2015/10/21/chartex" xmlns:cx3="http://schemas.microsoft.com/office/drawing/2016/5/9/chartex" xmlns:cx4="http://schemas.microsoft.com/office/drawing/2016/5/10/chartex" xmlns:cx5="http://schemas.microsoft.com/office/drawing/2016/5/11/chartex" xmlns:cx6="http://schemas.microsoft.com/office/drawing/2016/5/12/chartex" xmlns:cx7="http://schemas.microsoft.com/office/drawing/2016/5/13/chartex" xmlns:cx8="http://schemas.microsoft.com/office/drawing/2016/5/14/chartex" xmlns:mc="http://schemas.openxmlformats.org/markup-compatibility/2006" xmlns:aink="http://schemas.microsoft.com/office/drawing/2016/ink" xmlns:am3d="http://schemas.microsoft.com/office/drawing/2017/model3d" xmlns:o="urn:schemas-microsoft-com:office:office" xmlns:r="http://schemas.openxmlformats.org/officeDocument/2006/relationships" xmlns:m="http://schemas.openxmlformats.org/officeDocument/2006/math" xmlns:v="urn:schemas-microsoft-com:vml" xmlns:wp14="http://schemas.microsoft.com/office/word/2010/wordprocessingDrawing" xmlns:wp="http://schemas.openxmlformats.org/drawingml/2006/wordprocessingDrawing" xmlns:w10="urn:schemas-microsoft-com:office:word" xmlns:w="http://schemas.openxmlformats.org/wordprocessingml/2006/main" xmlns:w14="http://schemas.microsoft.com/office/word/2010/wordml" xmlns:w15="http://schemas.microsoft.com/office/word/2012/wordml" xmlns:w16cex="http://schemas.microsoft.com/office/word/2018/wordml/cex" xmlns:w16cid="http://schemas.microsoft.com/office/word/2016/wordml/cid" xmlns:w16="http://schemas.microsoft.com/office/word/2018/wordml" xmlns:w16sdtdh="http://schemas.microsoft.com/office/word/2020/wordml/sdtdatahash" xmlns:w16se="http://schemas.microsoft.com/office/word/2015/wordml/symex" xmlns:wpg="http://schemas.microsoft.com/office/word/2010/wordprocessingGroup" xmlns:wpi="http://schemas.microsoft.com/office/word/2010/wordprocessingInk" xmlns:wne="http://schemas.microsoft.com/office/word/2006/wordml" xmlns:wps="http://schemas.microsoft.com/office/word/2010/wordprocessingShape" mc:Ignorable="w14 w15 w16se w16cid w16 w16cex w16sdtdh wp14">
   <w:abstractNum w:abstractNumId="0" w15:restartNumberingAfterBreak="0">
     <w:nsid w:val="5E9E1AB1"/>
     <w:multiLevelType w:val="hybridMultilevel"/>
@@ -1080,7 +1053,7 @@
 </file>
 
 <file path=word/styles.xml><?xml version="1.0" encoding="utf-8"?>
-<w:styles xmlns:mc="http://schemas.openxmlformats.org/markup-compatibility/2006" xmlns:r="http://schemas.openxmlformats.org/officeDocument/2006/relationships" xmlns:w="http://schemas.openxmlformats.org/wordprocessingml/2006/main" xmlns:w14="http://schemas.microsoft.com/office/word/2010/wordml" xmlns:w15="http://schemas.microsoft.com/office/word/2012/wordml" xmlns:w16cex="http://schemas.microsoft.com/office/word/2018/wordml/cex" xmlns:w16cid="http://schemas.microsoft.com/office/word/2016/wordml/cid" xmlns:w16="http://schemas.microsoft.com/office/word/2018/wordml" xmlns:w16se="http://schemas.microsoft.com/office/word/2015/wordml/symex" mc:Ignorable="w14 w15 w16se w16cid w16 w16cex">
+<w:styles xmlns:mc="http://schemas.openxmlformats.org/markup-compatibility/2006" xmlns:r="http://schemas.openxmlformats.org/officeDocument/2006/relationships" xmlns:w="http://schemas.openxmlformats.org/wordprocessingml/2006/main" xmlns:w14="http://schemas.microsoft.com/office/word/2010/wordml" xmlns:w15="http://schemas.microsoft.com/office/word/2012/wordml" xmlns:w16cex="http://schemas.microsoft.com/office/word/2018/wordml/cex" xmlns:w16cid="http://schemas.microsoft.com/office/word/2016/wordml/cid" xmlns:w16="http://schemas.microsoft.com/office/word/2018/wordml" xmlns:w16sdtdh="http://schemas.microsoft.com/office/word/2020/wordml/sdtdatahash" xmlns:w16se="http://schemas.microsoft.com/office/word/2015/wordml/symex" mc:Ignorable="w14 w15 w16se w16cid w16 w16cex w16sdtdh">
   <w:docDefaults>
     <w:rPrDefault>
       <w:rPr>
@@ -1471,7 +1444,7 @@
     <w:lsdException w:name="Unresolved Mention" w:semiHidden="1" w:unhideWhenUsed="1"/>
     <w:lsdException w:name="Smart Link" w:semiHidden="1" w:unhideWhenUsed="1"/>
   </w:latentStyles>
-  <w:style w:type="paragraph" w:default="1" w:styleId="Normal">
+  <w:style w:type="paragraph" w:default="1" w:styleId="a">
     <w:name w:val="Normal"/>
     <w:qFormat/>
     <w:rsid w:val="00EC16D7"/>
@@ -1483,13 +1456,13 @@
       <w:lang w:eastAsia="zh-CN"/>
     </w:rPr>
   </w:style>
-  <w:style w:type="character" w:default="1" w:styleId="DefaultParagraphFont">
+  <w:style w:type="character" w:default="1" w:styleId="a0">
     <w:name w:val="Default Paragraph Font"/>
     <w:uiPriority w:val="1"/>
     <w:semiHidden/>
     <w:unhideWhenUsed/>
   </w:style>
-  <w:style w:type="table" w:default="1" w:styleId="TableNormal">
+  <w:style w:type="table" w:default="1" w:styleId="a1">
     <w:name w:val="Normal Table"/>
     <w:uiPriority w:val="99"/>
     <w:semiHidden/>
@@ -1504,15 +1477,15 @@
       </w:tblCellMar>
     </w:tblPr>
   </w:style>
-  <w:style w:type="numbering" w:default="1" w:styleId="NoList">
+  <w:style w:type="numbering" w:default="1" w:styleId="a2">
     <w:name w:val="No List"/>
     <w:uiPriority w:val="99"/>
     <w:semiHidden/>
     <w:unhideWhenUsed/>
   </w:style>
-  <w:style w:type="paragraph" w:styleId="ListParagraph">
+  <w:style w:type="paragraph" w:styleId="a3">
     <w:name w:val="List Paragraph"/>
-    <w:basedOn w:val="Normal"/>
+    <w:basedOn w:val="a"/>
     <w:uiPriority w:val="34"/>
     <w:qFormat/>
     <w:rsid w:val="00057B4E"/>

</xml_diff>